<commit_message>
3 sections of culture.php completed
</commit_message>
<xml_diff>
--- a/assets/images/culture/culture-data.docx
+++ b/assets/images/culture/culture-data.docx
@@ -3743,26 +3743,79 @@
         <w:t>,</w:t>
       </w:r>
       <w:proofErr w:type="gramEnd"/>
-      <w:hyperlink r:id="rId14" w:anchor="cite_note-20" w:history="1">
-        <w:r>
-          <w:rPr>
-            <w:rStyle w:val="Hyperlink"/>
-            <w:rFonts w:ascii="Arial" w:hAnsi="Arial" w:cs="Arial"/>
-            <w:color w:val="auto"/>
-            <w:sz w:val="22"/>
-            <w:szCs w:val="22"/>
-            <w:bdr w:val="none" w:sz="0" w:space="0" w:color="auto" w:frame="1"/>
-          </w:rPr>
-          <w:t>[20]</w:t>
-        </w:r>
-      </w:hyperlink>
+      <w:r>
+        <w:rPr>
+          <w:rStyle w:val="Hyperlink"/>
+          <w:rFonts w:ascii="Arial" w:hAnsi="Arial" w:cs="Arial"/>
+          <w:color w:val="auto"/>
+          <w:sz w:val="22"/>
+          <w:szCs w:val="22"/>
+          <w:bdr w:val="none" w:sz="0" w:space="0" w:color="auto" w:frame="1"/>
+        </w:rPr>
+        <w:fldChar w:fldCharType="begin"/>
+      </w:r>
+      <w:r>
+        <w:rPr>
+          <w:rStyle w:val="Hyperlink"/>
+          <w:rFonts w:ascii="Arial" w:hAnsi="Arial" w:cs="Arial"/>
+          <w:color w:val="auto"/>
+          <w:sz w:val="22"/>
+          <w:szCs w:val="22"/>
+          <w:bdr w:val="none" w:sz="0" w:space="0" w:color="auto" w:frame="1"/>
+        </w:rPr>
+        <w:instrText xml:space="preserve"> HYPERLINK "h</w:instrText>
+      </w:r>
+      <w:r>
+        <w:rPr>
+          <w:rStyle w:val="Hyperlink"/>
+          <w:rFonts w:ascii="Arial" w:hAnsi="Arial" w:cs="Arial"/>
+          <w:color w:val="auto"/>
+          <w:sz w:val="22"/>
+          <w:szCs w:val="22"/>
+          <w:bdr w:val="none" w:sz="0" w:space="0" w:color="auto" w:frame="1"/>
+        </w:rPr>
+        <w:instrText xml:space="preserve">ttps://en.m.wikipedia.org/wiki/Sula_Vineyards" \l "cite_note-20" </w:instrText>
+      </w:r>
+      <w:r>
+        <w:rPr>
+          <w:rStyle w:val="Hyperlink"/>
+          <w:rFonts w:ascii="Arial" w:hAnsi="Arial" w:cs="Arial"/>
+          <w:color w:val="auto"/>
+          <w:sz w:val="22"/>
+          <w:szCs w:val="22"/>
+          <w:bdr w:val="none" w:sz="0" w:space="0" w:color="auto" w:frame="1"/>
+        </w:rPr>
+        <w:fldChar w:fldCharType="separate"/>
+      </w:r>
+      <w:r>
+        <w:rPr>
+          <w:rStyle w:val="Hyperlink"/>
+          <w:rFonts w:ascii="Arial" w:hAnsi="Arial" w:cs="Arial"/>
+          <w:color w:val="auto"/>
+          <w:sz w:val="22"/>
+          <w:szCs w:val="22"/>
+          <w:bdr w:val="none" w:sz="0" w:space="0" w:color="auto" w:frame="1"/>
+        </w:rPr>
+        <w:t>[20]</w:t>
+      </w:r>
+      <w:r>
+        <w:rPr>
+          <w:rStyle w:val="Hyperlink"/>
+          <w:rFonts w:ascii="Arial" w:hAnsi="Arial" w:cs="Arial"/>
+          <w:color w:val="auto"/>
+          <w:sz w:val="22"/>
+          <w:szCs w:val="22"/>
+          <w:bdr w:val="none" w:sz="0" w:space="0" w:color="auto" w:frame="1"/>
+        </w:rPr>
+        <w:fldChar w:fldCharType="end"/>
+      </w:r>
       <w:r>
         <w:rPr>
           <w:rFonts w:ascii="Arial" w:hAnsi="Arial" w:cs="Arial"/>
         </w:rPr>
         <w:t> this festival offers music, drinks, food, and fashion. Some of the activities the festival-goers can engage in include grape stomping, wine tasting, and camping.</w:t>
       </w:r>
-      <w:hyperlink r:id="rId15" w:anchor="cite_note-21" w:history="1">
+      <w:hyperlink r:id="rId14" w:anchor="cite_note-21" w:history="1">
         <w:r>
           <w:rPr>
             <w:rStyle w:val="Hyperlink"/>
@@ -3822,8 +3875,6 @@
           <w:szCs w:val="32"/>
         </w:rPr>
       </w:pPr>
-      <w:bookmarkStart w:id="0" w:name="_GoBack"/>
-      <w:bookmarkEnd w:id="0"/>
     </w:p>
     <w:p>
       <w:pPr>
@@ -3852,6 +3903,803 @@
         </w:rPr>
       </w:pPr>
     </w:p>
+    <w:tbl>
+      <w:tblPr>
+        <w:tblW w:w="5000" w:type="pct"/>
+        <w:tblCellMar>
+          <w:left w:w="0" w:type="dxa"/>
+          <w:right w:w="0" w:type="dxa"/>
+        </w:tblCellMar>
+        <w:tblLook w:val="04A0" w:firstRow="1" w:lastRow="0" w:firstColumn="1" w:lastColumn="0" w:noHBand="0" w:noVBand="1"/>
+      </w:tblPr>
+      <w:tblGrid>
+        <w:gridCol w:w="9026"/>
+      </w:tblGrid>
+      <w:tr>
+        <w:tc>
+          <w:tcPr>
+            <w:tcW w:w="0" w:type="auto"/>
+            <w:tcBorders>
+              <w:top w:val="single" w:sz="12" w:space="0" w:color="95B3DE"/>
+            </w:tcBorders>
+            <w:vAlign w:val="center"/>
+            <w:hideMark/>
+          </w:tcPr>
+          <w:p>
+            <w:pPr>
+              <w:spacing w:after="0" w:line="240" w:lineRule="auto"/>
+              <w:outlineLvl w:val="1"/>
+              <w:rPr>
+                <w:rFonts w:ascii="Arial" w:eastAsia="Times New Roman" w:hAnsi="Arial" w:cs="Arial"/>
+                <w:b/>
+                <w:bCs/>
+                <w:color w:val="000080"/>
+                <w:sz w:val="21"/>
+                <w:szCs w:val="21"/>
+                <w:lang w:eastAsia="en-IN"/>
+              </w:rPr>
+            </w:pPr>
+            <w:r>
+              <w:rPr>
+                <w:rFonts w:ascii="Arial" w:eastAsia="Times New Roman" w:hAnsi="Arial" w:cs="Arial"/>
+                <w:b/>
+                <w:bCs/>
+                <w:color w:val="000080"/>
+                <w:sz w:val="21"/>
+                <w:szCs w:val="21"/>
+                <w:lang w:eastAsia="en-IN"/>
+              </w:rPr>
+              <w:t>The Must Have Items Of The City</w:t>
+            </w:r>
+          </w:p>
+        </w:tc>
+      </w:tr>
+    </w:tbl>
+    <w:p>
+      <w:pPr>
+        <w:shd w:val="clear" w:color="auto" w:fill="FFFFFF"/>
+        <w:spacing w:after="0" w:line="240" w:lineRule="auto"/>
+        <w:rPr>
+          <w:rFonts w:ascii="Arial" w:eastAsia="Times New Roman" w:hAnsi="Arial" w:cs="Arial"/>
+          <w:vanish/>
+          <w:color w:val="000000"/>
+          <w:sz w:val="18"/>
+          <w:szCs w:val="18"/>
+          <w:lang w:eastAsia="en-IN"/>
+        </w:rPr>
+      </w:pPr>
+    </w:p>
+    <w:tbl>
+      <w:tblPr>
+        <w:tblW w:w="5000" w:type="pct"/>
+        <w:tblCellMar>
+          <w:left w:w="0" w:type="dxa"/>
+          <w:right w:w="0" w:type="dxa"/>
+        </w:tblCellMar>
+        <w:tblLook w:val="04A0" w:firstRow="1" w:lastRow="0" w:firstColumn="1" w:lastColumn="0" w:noHBand="0" w:noVBand="1"/>
+      </w:tblPr>
+      <w:tblGrid>
+        <w:gridCol w:w="9026"/>
+      </w:tblGrid>
+      <w:tr>
+        <w:tc>
+          <w:tcPr>
+            <w:tcW w:w="0" w:type="auto"/>
+            <w:vAlign w:val="center"/>
+            <w:hideMark/>
+          </w:tcPr>
+          <w:p>
+            <w:pPr>
+              <w:spacing w:after="0" w:line="240" w:lineRule="auto"/>
+              <w:rPr>
+                <w:rFonts w:ascii="Arial" w:eastAsia="Times New Roman" w:hAnsi="Arial" w:cs="Arial"/>
+                <w:sz w:val="24"/>
+                <w:szCs w:val="24"/>
+                <w:lang w:eastAsia="en-IN"/>
+              </w:rPr>
+            </w:pPr>
+            <w:r>
+              <w:rPr>
+                <w:rFonts w:ascii="Arial" w:eastAsia="Times New Roman" w:hAnsi="Arial" w:cs="Arial"/>
+                <w:sz w:val="24"/>
+                <w:szCs w:val="24"/>
+                <w:lang w:eastAsia="en-IN"/>
+              </w:rPr>
+              <w:t xml:space="preserve">Nashik city is a gem in the crown of Maharashtra. The city is a pilgrimage, shopping hub, industrial </w:t>
+            </w:r>
+            <w:proofErr w:type="spellStart"/>
+            <w:r>
+              <w:rPr>
+                <w:rFonts w:ascii="Arial" w:eastAsia="Times New Roman" w:hAnsi="Arial" w:cs="Arial"/>
+                <w:sz w:val="24"/>
+                <w:szCs w:val="24"/>
+                <w:lang w:eastAsia="en-IN"/>
+              </w:rPr>
+              <w:t>center</w:t>
+            </w:r>
+            <w:proofErr w:type="spellEnd"/>
+            <w:r>
+              <w:rPr>
+                <w:rFonts w:ascii="Arial" w:eastAsia="Times New Roman" w:hAnsi="Arial" w:cs="Arial"/>
+                <w:sz w:val="24"/>
+                <w:szCs w:val="24"/>
+                <w:lang w:eastAsia="en-IN"/>
+              </w:rPr>
+              <w:t xml:space="preserve"> and a true beauty for the eyes. The city is well known for many of its specialities among the frequent visitors. If you are coming to Nashik please do try your hands at the specialities of the city that are listed below. </w:t>
+            </w:r>
+            <w:r>
+              <w:rPr>
+                <w:rFonts w:ascii="Arial" w:eastAsia="Times New Roman" w:hAnsi="Arial" w:cs="Arial"/>
+                <w:b/>
+                <w:bCs/>
+                <w:sz w:val="24"/>
+                <w:szCs w:val="24"/>
+                <w:lang w:eastAsia="en-IN"/>
+              </w:rPr>
+              <w:t>Specialities of Nashik / Famous Items Nashik</w:t>
+            </w:r>
+          </w:p>
+          <w:p>
+            <w:pPr>
+              <w:numPr>
+                <w:ilvl w:val="0"/>
+                <w:numId w:val="11"/>
+              </w:numPr>
+              <w:spacing w:after="0" w:line="240" w:lineRule="auto"/>
+              <w:ind w:left="300"/>
+              <w:rPr>
+                <w:rFonts w:ascii="Arial" w:eastAsia="Times New Roman" w:hAnsi="Arial" w:cs="Arial"/>
+                <w:sz w:val="24"/>
+                <w:szCs w:val="24"/>
+                <w:lang w:eastAsia="en-IN"/>
+              </w:rPr>
+            </w:pPr>
+            <w:proofErr w:type="spellStart"/>
+            <w:proofErr w:type="gramStart"/>
+            <w:r>
+              <w:rPr>
+                <w:rFonts w:ascii="Arial" w:eastAsia="Times New Roman" w:hAnsi="Arial" w:cs="Arial"/>
+                <w:b/>
+                <w:bCs/>
+                <w:sz w:val="24"/>
+                <w:szCs w:val="24"/>
+                <w:lang w:eastAsia="en-IN"/>
+              </w:rPr>
+              <w:t>Kismis</w:t>
+            </w:r>
+            <w:proofErr w:type="spellEnd"/>
+            <w:r>
+              <w:rPr>
+                <w:rFonts w:ascii="Arial" w:eastAsia="Times New Roman" w:hAnsi="Arial" w:cs="Arial"/>
+                <w:b/>
+                <w:bCs/>
+                <w:sz w:val="24"/>
+                <w:szCs w:val="24"/>
+                <w:lang w:eastAsia="en-IN"/>
+              </w:rPr>
+              <w:t xml:space="preserve"> :</w:t>
+            </w:r>
+            <w:proofErr w:type="gramEnd"/>
+            <w:r>
+              <w:rPr>
+                <w:rFonts w:ascii="Arial" w:eastAsia="Times New Roman" w:hAnsi="Arial" w:cs="Arial"/>
+                <w:sz w:val="24"/>
+                <w:szCs w:val="24"/>
+                <w:lang w:eastAsia="en-IN"/>
+              </w:rPr>
+              <w:t xml:space="preserve"> A </w:t>
+            </w:r>
+            <w:proofErr w:type="spellStart"/>
+            <w:r>
+              <w:rPr>
+                <w:rFonts w:ascii="Arial" w:eastAsia="Times New Roman" w:hAnsi="Arial" w:cs="Arial"/>
+                <w:sz w:val="24"/>
+                <w:szCs w:val="24"/>
+                <w:lang w:eastAsia="en-IN"/>
+              </w:rPr>
+              <w:t>Kismis</w:t>
+            </w:r>
+            <w:proofErr w:type="spellEnd"/>
+            <w:r>
+              <w:rPr>
+                <w:rFonts w:ascii="Arial" w:eastAsia="Times New Roman" w:hAnsi="Arial" w:cs="Arial"/>
+                <w:sz w:val="24"/>
+                <w:szCs w:val="24"/>
+                <w:lang w:eastAsia="en-IN"/>
+              </w:rPr>
+              <w:t xml:space="preserve"> is any dried grape. Also popularly known as raisins, currants and sultanas. It is locally known by the name of “Manuka”. You can find many varieties of </w:t>
+            </w:r>
+            <w:proofErr w:type="spellStart"/>
+            <w:r>
+              <w:rPr>
+                <w:rFonts w:ascii="Arial" w:eastAsia="Times New Roman" w:hAnsi="Arial" w:cs="Arial"/>
+                <w:sz w:val="24"/>
+                <w:szCs w:val="24"/>
+                <w:lang w:eastAsia="en-IN"/>
+              </w:rPr>
+              <w:t>Kismis</w:t>
+            </w:r>
+            <w:proofErr w:type="spellEnd"/>
+            <w:r>
+              <w:rPr>
+                <w:rFonts w:ascii="Arial" w:eastAsia="Times New Roman" w:hAnsi="Arial" w:cs="Arial"/>
+                <w:sz w:val="24"/>
+                <w:szCs w:val="24"/>
+                <w:lang w:eastAsia="en-IN"/>
+              </w:rPr>
+              <w:t xml:space="preserve"> in the city depending on its size, </w:t>
+            </w:r>
+            <w:proofErr w:type="spellStart"/>
+            <w:r>
+              <w:rPr>
+                <w:rFonts w:ascii="Arial" w:eastAsia="Times New Roman" w:hAnsi="Arial" w:cs="Arial"/>
+                <w:sz w:val="24"/>
+                <w:szCs w:val="24"/>
+                <w:lang w:eastAsia="en-IN"/>
+              </w:rPr>
+              <w:t>color</w:t>
+            </w:r>
+            <w:proofErr w:type="spellEnd"/>
+            <w:r>
+              <w:rPr>
+                <w:rFonts w:ascii="Arial" w:eastAsia="Times New Roman" w:hAnsi="Arial" w:cs="Arial"/>
+                <w:sz w:val="24"/>
+                <w:szCs w:val="24"/>
+                <w:lang w:eastAsia="en-IN"/>
+              </w:rPr>
+              <w:t xml:space="preserve">, taste and price. The dry fruit is a healthy food since it contains antioxidant (keeping impurities at bay), is high in </w:t>
+            </w:r>
+            <w:proofErr w:type="spellStart"/>
+            <w:r>
+              <w:rPr>
+                <w:rFonts w:ascii="Arial" w:eastAsia="Times New Roman" w:hAnsi="Arial" w:cs="Arial"/>
+                <w:sz w:val="24"/>
+                <w:szCs w:val="24"/>
+                <w:lang w:eastAsia="en-IN"/>
+              </w:rPr>
+              <w:t>fiber</w:t>
+            </w:r>
+            <w:proofErr w:type="spellEnd"/>
+            <w:r>
+              <w:rPr>
+                <w:rFonts w:ascii="Arial" w:eastAsia="Times New Roman" w:hAnsi="Arial" w:cs="Arial"/>
+                <w:sz w:val="24"/>
+                <w:szCs w:val="24"/>
+                <w:lang w:eastAsia="en-IN"/>
+              </w:rPr>
+              <w:t xml:space="preserve"> (cures constipation), best source of quick energy, lower risk of osteoporosis, good for eyes etc.</w:t>
+            </w:r>
+          </w:p>
+          <w:p>
+            <w:pPr>
+              <w:numPr>
+                <w:ilvl w:val="0"/>
+                <w:numId w:val="11"/>
+              </w:numPr>
+              <w:spacing w:after="0" w:line="240" w:lineRule="auto"/>
+              <w:ind w:left="300"/>
+              <w:rPr>
+                <w:rFonts w:ascii="Arial" w:eastAsia="Times New Roman" w:hAnsi="Arial" w:cs="Arial"/>
+                <w:sz w:val="24"/>
+                <w:szCs w:val="24"/>
+                <w:lang w:eastAsia="en-IN"/>
+              </w:rPr>
+            </w:pPr>
+            <w:proofErr w:type="gramStart"/>
+            <w:r>
+              <w:rPr>
+                <w:rFonts w:ascii="Arial" w:eastAsia="Times New Roman" w:hAnsi="Arial" w:cs="Arial"/>
+                <w:b/>
+                <w:bCs/>
+                <w:sz w:val="24"/>
+                <w:szCs w:val="24"/>
+                <w:lang w:eastAsia="en-IN"/>
+              </w:rPr>
+              <w:t>Grapes :</w:t>
+            </w:r>
+            <w:proofErr w:type="gramEnd"/>
+            <w:r>
+              <w:rPr>
+                <w:rFonts w:ascii="Arial" w:eastAsia="Times New Roman" w:hAnsi="Arial" w:cs="Arial"/>
+                <w:sz w:val="24"/>
+                <w:szCs w:val="24"/>
+                <w:lang w:eastAsia="en-IN"/>
+              </w:rPr>
+              <w:t xml:space="preserve"> Nashik is very famous for its table and wine grapes. The grapes are sure to tickle your taste buds. The black, green, seed and seedless </w:t>
+            </w:r>
+            <w:proofErr w:type="spellStart"/>
+            <w:r>
+              <w:rPr>
+                <w:rFonts w:ascii="Arial" w:eastAsia="Times New Roman" w:hAnsi="Arial" w:cs="Arial"/>
+                <w:sz w:val="24"/>
+                <w:szCs w:val="24"/>
+                <w:lang w:eastAsia="en-IN"/>
+              </w:rPr>
+              <w:t>varities</w:t>
+            </w:r>
+            <w:proofErr w:type="spellEnd"/>
+            <w:r>
+              <w:rPr>
+                <w:rFonts w:ascii="Arial" w:eastAsia="Times New Roman" w:hAnsi="Arial" w:cs="Arial"/>
+                <w:sz w:val="24"/>
+                <w:szCs w:val="24"/>
+                <w:lang w:eastAsia="en-IN"/>
+              </w:rPr>
+              <w:t xml:space="preserve"> are all popular. Grapes from the city are exported to Europe, the Middle East, and Asia.</w:t>
+            </w:r>
+          </w:p>
+          <w:p>
+            <w:pPr>
+              <w:numPr>
+                <w:ilvl w:val="0"/>
+                <w:numId w:val="11"/>
+              </w:numPr>
+              <w:spacing w:after="0" w:line="240" w:lineRule="auto"/>
+              <w:ind w:left="300"/>
+              <w:rPr>
+                <w:rFonts w:ascii="Arial" w:eastAsia="Times New Roman" w:hAnsi="Arial" w:cs="Arial"/>
+                <w:sz w:val="24"/>
+                <w:szCs w:val="24"/>
+                <w:lang w:eastAsia="en-IN"/>
+              </w:rPr>
+            </w:pPr>
+            <w:proofErr w:type="spellStart"/>
+            <w:proofErr w:type="gramStart"/>
+            <w:r>
+              <w:rPr>
+                <w:rFonts w:ascii="Arial" w:eastAsia="Times New Roman" w:hAnsi="Arial" w:cs="Arial"/>
+                <w:b/>
+                <w:bCs/>
+                <w:sz w:val="24"/>
+                <w:szCs w:val="24"/>
+                <w:lang w:eastAsia="en-IN"/>
+              </w:rPr>
+              <w:t>Chivda</w:t>
+            </w:r>
+            <w:proofErr w:type="spellEnd"/>
+            <w:r>
+              <w:rPr>
+                <w:rFonts w:ascii="Arial" w:eastAsia="Times New Roman" w:hAnsi="Arial" w:cs="Arial"/>
+                <w:b/>
+                <w:bCs/>
+                <w:sz w:val="24"/>
+                <w:szCs w:val="24"/>
+                <w:lang w:eastAsia="en-IN"/>
+              </w:rPr>
+              <w:t xml:space="preserve"> :</w:t>
+            </w:r>
+            <w:proofErr w:type="gramEnd"/>
+            <w:r>
+              <w:rPr>
+                <w:rFonts w:ascii="Arial" w:eastAsia="Times New Roman" w:hAnsi="Arial" w:cs="Arial"/>
+                <w:sz w:val="24"/>
+                <w:szCs w:val="24"/>
+                <w:lang w:eastAsia="en-IN"/>
+              </w:rPr>
+              <w:t> </w:t>
+            </w:r>
+            <w:proofErr w:type="spellStart"/>
+            <w:r>
+              <w:rPr>
+                <w:rFonts w:ascii="Arial" w:eastAsia="Times New Roman" w:hAnsi="Arial" w:cs="Arial"/>
+                <w:sz w:val="24"/>
+                <w:szCs w:val="24"/>
+                <w:lang w:eastAsia="en-IN"/>
+              </w:rPr>
+              <w:t>Chivda</w:t>
+            </w:r>
+            <w:proofErr w:type="spellEnd"/>
+            <w:r>
+              <w:rPr>
+                <w:rFonts w:ascii="Arial" w:eastAsia="Times New Roman" w:hAnsi="Arial" w:cs="Arial"/>
+                <w:sz w:val="24"/>
+                <w:szCs w:val="24"/>
+                <w:lang w:eastAsia="en-IN"/>
+              </w:rPr>
+              <w:t xml:space="preserve"> is a traditional Maharashtrian snack. The Nashik </w:t>
+            </w:r>
+            <w:proofErr w:type="spellStart"/>
+            <w:r>
+              <w:rPr>
+                <w:rFonts w:ascii="Arial" w:eastAsia="Times New Roman" w:hAnsi="Arial" w:cs="Arial"/>
+                <w:sz w:val="24"/>
+                <w:szCs w:val="24"/>
+                <w:lang w:eastAsia="en-IN"/>
+              </w:rPr>
+              <w:t>Chivda</w:t>
+            </w:r>
+            <w:proofErr w:type="spellEnd"/>
+            <w:r>
+              <w:rPr>
+                <w:rFonts w:ascii="Arial" w:eastAsia="Times New Roman" w:hAnsi="Arial" w:cs="Arial"/>
+                <w:sz w:val="24"/>
+                <w:szCs w:val="24"/>
+                <w:lang w:eastAsia="en-IN"/>
+              </w:rPr>
+              <w:t xml:space="preserve"> is very unique and delicious. It is a combination of flattened rice (</w:t>
+            </w:r>
+            <w:proofErr w:type="spellStart"/>
+            <w:r>
+              <w:rPr>
+                <w:rFonts w:ascii="Arial" w:eastAsia="Times New Roman" w:hAnsi="Arial" w:cs="Arial"/>
+                <w:sz w:val="24"/>
+                <w:szCs w:val="24"/>
+                <w:lang w:eastAsia="en-IN"/>
+              </w:rPr>
+              <w:t>Poha</w:t>
+            </w:r>
+            <w:proofErr w:type="spellEnd"/>
+            <w:r>
+              <w:rPr>
+                <w:rFonts w:ascii="Arial" w:eastAsia="Times New Roman" w:hAnsi="Arial" w:cs="Arial"/>
+                <w:sz w:val="24"/>
+                <w:szCs w:val="24"/>
+                <w:lang w:eastAsia="en-IN"/>
+              </w:rPr>
+              <w:t xml:space="preserve"> in Marathi), roasted gram, dried coconut, fried curry leaves, peanuts, sometimes cashews and masalas. Some famous brands selling Nashik </w:t>
+            </w:r>
+            <w:proofErr w:type="spellStart"/>
+            <w:r>
+              <w:rPr>
+                <w:rFonts w:ascii="Arial" w:eastAsia="Times New Roman" w:hAnsi="Arial" w:cs="Arial"/>
+                <w:sz w:val="24"/>
+                <w:szCs w:val="24"/>
+                <w:lang w:eastAsia="en-IN"/>
+              </w:rPr>
+              <w:t>Chivda</w:t>
+            </w:r>
+            <w:proofErr w:type="spellEnd"/>
+            <w:r>
+              <w:rPr>
+                <w:rFonts w:ascii="Arial" w:eastAsia="Times New Roman" w:hAnsi="Arial" w:cs="Arial"/>
+                <w:sz w:val="24"/>
+                <w:szCs w:val="24"/>
+                <w:lang w:eastAsia="en-IN"/>
+              </w:rPr>
+              <w:t xml:space="preserve"> are – </w:t>
+            </w:r>
+            <w:proofErr w:type="spellStart"/>
+            <w:r>
+              <w:rPr>
+                <w:rFonts w:ascii="Arial" w:eastAsia="Times New Roman" w:hAnsi="Arial" w:cs="Arial"/>
+                <w:sz w:val="24"/>
+                <w:szCs w:val="24"/>
+                <w:lang w:eastAsia="en-IN"/>
+              </w:rPr>
+              <w:t>Kondaji</w:t>
+            </w:r>
+            <w:proofErr w:type="spellEnd"/>
+            <w:r>
+              <w:rPr>
+                <w:rFonts w:ascii="Arial" w:eastAsia="Times New Roman" w:hAnsi="Arial" w:cs="Arial"/>
+                <w:sz w:val="24"/>
+                <w:szCs w:val="24"/>
+                <w:lang w:eastAsia="en-IN"/>
+              </w:rPr>
+              <w:t xml:space="preserve">, </w:t>
+            </w:r>
+            <w:proofErr w:type="spellStart"/>
+            <w:r>
+              <w:rPr>
+                <w:rFonts w:ascii="Arial" w:eastAsia="Times New Roman" w:hAnsi="Arial" w:cs="Arial"/>
+                <w:sz w:val="24"/>
+                <w:szCs w:val="24"/>
+                <w:lang w:eastAsia="en-IN"/>
+              </w:rPr>
+              <w:t>Madhavji</w:t>
+            </w:r>
+            <w:proofErr w:type="spellEnd"/>
+            <w:r>
+              <w:rPr>
+                <w:rFonts w:ascii="Arial" w:eastAsia="Times New Roman" w:hAnsi="Arial" w:cs="Arial"/>
+                <w:sz w:val="24"/>
+                <w:szCs w:val="24"/>
+                <w:lang w:eastAsia="en-IN"/>
+              </w:rPr>
+              <w:t xml:space="preserve"> etc. You must try some an</w:t>
+            </w:r>
+            <w:bookmarkStart w:id="0" w:name="_GoBack"/>
+            <w:bookmarkEnd w:id="0"/>
+            <w:r>
+              <w:rPr>
+                <w:rFonts w:ascii="Arial" w:eastAsia="Times New Roman" w:hAnsi="Arial" w:cs="Arial"/>
+                <w:sz w:val="24"/>
+                <w:szCs w:val="24"/>
+                <w:lang w:eastAsia="en-IN"/>
+              </w:rPr>
+              <w:t>d to love it.</w:t>
+            </w:r>
+          </w:p>
+          <w:p>
+            <w:pPr>
+              <w:numPr>
+                <w:ilvl w:val="0"/>
+                <w:numId w:val="11"/>
+              </w:numPr>
+              <w:spacing w:after="0" w:line="240" w:lineRule="auto"/>
+              <w:ind w:left="300"/>
+              <w:rPr>
+                <w:rFonts w:ascii="Arial" w:eastAsia="Times New Roman" w:hAnsi="Arial" w:cs="Arial"/>
+                <w:sz w:val="24"/>
+                <w:szCs w:val="24"/>
+                <w:lang w:eastAsia="en-IN"/>
+              </w:rPr>
+            </w:pPr>
+            <w:proofErr w:type="spellStart"/>
+            <w:proofErr w:type="gramStart"/>
+            <w:r>
+              <w:rPr>
+                <w:rFonts w:ascii="Arial" w:eastAsia="Times New Roman" w:hAnsi="Arial" w:cs="Arial"/>
+                <w:b/>
+                <w:bCs/>
+                <w:sz w:val="24"/>
+                <w:szCs w:val="24"/>
+                <w:lang w:eastAsia="en-IN"/>
+              </w:rPr>
+              <w:t>Misal</w:t>
+            </w:r>
+            <w:proofErr w:type="spellEnd"/>
+            <w:r>
+              <w:rPr>
+                <w:rFonts w:ascii="Arial" w:eastAsia="Times New Roman" w:hAnsi="Arial" w:cs="Arial"/>
+                <w:b/>
+                <w:bCs/>
+                <w:sz w:val="24"/>
+                <w:szCs w:val="24"/>
+                <w:lang w:eastAsia="en-IN"/>
+              </w:rPr>
+              <w:t xml:space="preserve"> :</w:t>
+            </w:r>
+            <w:proofErr w:type="gramEnd"/>
+            <w:r>
+              <w:rPr>
+                <w:rFonts w:ascii="Arial" w:eastAsia="Times New Roman" w:hAnsi="Arial" w:cs="Arial"/>
+                <w:sz w:val="24"/>
+                <w:szCs w:val="24"/>
+                <w:lang w:eastAsia="en-IN"/>
+              </w:rPr>
+              <w:t xml:space="preserve"> The </w:t>
+            </w:r>
+            <w:proofErr w:type="spellStart"/>
+            <w:r>
+              <w:rPr>
+                <w:rFonts w:ascii="Arial" w:eastAsia="Times New Roman" w:hAnsi="Arial" w:cs="Arial"/>
+                <w:sz w:val="24"/>
+                <w:szCs w:val="24"/>
+                <w:lang w:eastAsia="en-IN"/>
+              </w:rPr>
+              <w:t>Misal</w:t>
+            </w:r>
+            <w:proofErr w:type="spellEnd"/>
+            <w:r>
+              <w:rPr>
+                <w:rFonts w:ascii="Arial" w:eastAsia="Times New Roman" w:hAnsi="Arial" w:cs="Arial"/>
+                <w:sz w:val="24"/>
+                <w:szCs w:val="24"/>
+                <w:lang w:eastAsia="en-IN"/>
+              </w:rPr>
+              <w:t xml:space="preserve"> is a delicacy made from the mixture of various sprouts like mung, </w:t>
+            </w:r>
+            <w:proofErr w:type="spellStart"/>
+            <w:r>
+              <w:rPr>
+                <w:rFonts w:ascii="Arial" w:eastAsia="Times New Roman" w:hAnsi="Arial" w:cs="Arial"/>
+                <w:sz w:val="24"/>
+                <w:szCs w:val="24"/>
+                <w:lang w:eastAsia="en-IN"/>
+              </w:rPr>
+              <w:t>matki</w:t>
+            </w:r>
+            <w:proofErr w:type="spellEnd"/>
+            <w:r>
+              <w:rPr>
+                <w:rFonts w:ascii="Arial" w:eastAsia="Times New Roman" w:hAnsi="Arial" w:cs="Arial"/>
+                <w:sz w:val="24"/>
+                <w:szCs w:val="24"/>
+                <w:lang w:eastAsia="en-IN"/>
+              </w:rPr>
+              <w:t xml:space="preserve">, </w:t>
+            </w:r>
+            <w:proofErr w:type="spellStart"/>
+            <w:r>
+              <w:rPr>
+                <w:rFonts w:ascii="Arial" w:eastAsia="Times New Roman" w:hAnsi="Arial" w:cs="Arial"/>
+                <w:sz w:val="24"/>
+                <w:szCs w:val="24"/>
+                <w:lang w:eastAsia="en-IN"/>
+              </w:rPr>
+              <w:t>chana</w:t>
+            </w:r>
+            <w:proofErr w:type="spellEnd"/>
+            <w:r>
+              <w:rPr>
+                <w:rFonts w:ascii="Arial" w:eastAsia="Times New Roman" w:hAnsi="Arial" w:cs="Arial"/>
+                <w:sz w:val="24"/>
+                <w:szCs w:val="24"/>
+                <w:lang w:eastAsia="en-IN"/>
+              </w:rPr>
+              <w:t xml:space="preserve">, beans and lots of spicy, oily masala. The </w:t>
+            </w:r>
+            <w:proofErr w:type="spellStart"/>
+            <w:r>
+              <w:rPr>
+                <w:rFonts w:ascii="Arial" w:eastAsia="Times New Roman" w:hAnsi="Arial" w:cs="Arial"/>
+                <w:sz w:val="24"/>
+                <w:szCs w:val="24"/>
+                <w:lang w:eastAsia="en-IN"/>
+              </w:rPr>
+              <w:t>Misal</w:t>
+            </w:r>
+            <w:proofErr w:type="spellEnd"/>
+            <w:r>
+              <w:rPr>
+                <w:rFonts w:ascii="Arial" w:eastAsia="Times New Roman" w:hAnsi="Arial" w:cs="Arial"/>
+                <w:sz w:val="24"/>
+                <w:szCs w:val="24"/>
+                <w:lang w:eastAsia="en-IN"/>
+              </w:rPr>
+              <w:t xml:space="preserve"> </w:t>
+            </w:r>
+            <w:proofErr w:type="spellStart"/>
+            <w:r>
+              <w:rPr>
+                <w:rFonts w:ascii="Arial" w:eastAsia="Times New Roman" w:hAnsi="Arial" w:cs="Arial"/>
+                <w:sz w:val="24"/>
+                <w:szCs w:val="24"/>
+                <w:lang w:eastAsia="en-IN"/>
+              </w:rPr>
+              <w:t>Pav</w:t>
+            </w:r>
+            <w:proofErr w:type="spellEnd"/>
+            <w:r>
+              <w:rPr>
+                <w:rFonts w:ascii="Arial" w:eastAsia="Times New Roman" w:hAnsi="Arial" w:cs="Arial"/>
+                <w:sz w:val="24"/>
+                <w:szCs w:val="24"/>
+                <w:lang w:eastAsia="en-IN"/>
+              </w:rPr>
+              <w:t xml:space="preserve"> is a relatively cheap yet nutritional snack or meal. It is a must </w:t>
+            </w:r>
+            <w:proofErr w:type="spellStart"/>
+            <w:r>
+              <w:rPr>
+                <w:rFonts w:ascii="Arial" w:eastAsia="Times New Roman" w:hAnsi="Arial" w:cs="Arial"/>
+                <w:sz w:val="24"/>
+                <w:szCs w:val="24"/>
+                <w:lang w:eastAsia="en-IN"/>
+              </w:rPr>
+              <w:t>must</w:t>
+            </w:r>
+            <w:proofErr w:type="spellEnd"/>
+            <w:r>
+              <w:rPr>
+                <w:rFonts w:ascii="Arial" w:eastAsia="Times New Roman" w:hAnsi="Arial" w:cs="Arial"/>
+                <w:sz w:val="24"/>
+                <w:szCs w:val="24"/>
+                <w:lang w:eastAsia="en-IN"/>
+              </w:rPr>
+              <w:t xml:space="preserve"> have if you are in Nashik.</w:t>
+            </w:r>
+          </w:p>
+          <w:p>
+            <w:pPr>
+              <w:numPr>
+                <w:ilvl w:val="0"/>
+                <w:numId w:val="11"/>
+              </w:numPr>
+              <w:spacing w:after="0" w:line="240" w:lineRule="auto"/>
+              <w:ind w:left="300"/>
+              <w:rPr>
+                <w:rFonts w:ascii="Arial" w:eastAsia="Times New Roman" w:hAnsi="Arial" w:cs="Arial"/>
+                <w:sz w:val="24"/>
+                <w:szCs w:val="24"/>
+                <w:lang w:eastAsia="en-IN"/>
+              </w:rPr>
+            </w:pPr>
+            <w:proofErr w:type="gramStart"/>
+            <w:r>
+              <w:rPr>
+                <w:rFonts w:ascii="Arial" w:eastAsia="Times New Roman" w:hAnsi="Arial" w:cs="Arial"/>
+                <w:b/>
+                <w:bCs/>
+                <w:sz w:val="24"/>
+                <w:szCs w:val="24"/>
+                <w:lang w:eastAsia="en-IN"/>
+              </w:rPr>
+              <w:t>Wine :</w:t>
+            </w:r>
+            <w:proofErr w:type="gramEnd"/>
+            <w:r>
+              <w:rPr>
+                <w:rFonts w:ascii="Arial" w:eastAsia="Times New Roman" w:hAnsi="Arial" w:cs="Arial"/>
+                <w:sz w:val="24"/>
+                <w:szCs w:val="24"/>
+                <w:lang w:eastAsia="en-IN"/>
+              </w:rPr>
+              <w:t xml:space="preserve"> Nashik is the “Wine Capital of India”, so how can one miss it when in the city. There are around 33 wineries in and around Nashik. You can get white, red </w:t>
+            </w:r>
+            <w:proofErr w:type="spellStart"/>
+            <w:r>
+              <w:rPr>
+                <w:rFonts w:ascii="Arial" w:eastAsia="Times New Roman" w:hAnsi="Arial" w:cs="Arial"/>
+                <w:sz w:val="24"/>
+                <w:szCs w:val="24"/>
+                <w:lang w:eastAsia="en-IN"/>
+              </w:rPr>
+              <w:t>etc</w:t>
+            </w:r>
+            <w:proofErr w:type="spellEnd"/>
+            <w:r>
+              <w:rPr>
+                <w:rFonts w:ascii="Arial" w:eastAsia="Times New Roman" w:hAnsi="Arial" w:cs="Arial"/>
+                <w:sz w:val="24"/>
+                <w:szCs w:val="24"/>
+                <w:lang w:eastAsia="en-IN"/>
+              </w:rPr>
+              <w:t xml:space="preserve"> types of quality and exclusive Wines in Nashik.</w:t>
+            </w:r>
+          </w:p>
+          <w:p>
+            <w:pPr>
+              <w:numPr>
+                <w:ilvl w:val="0"/>
+                <w:numId w:val="11"/>
+              </w:numPr>
+              <w:spacing w:after="0" w:line="240" w:lineRule="auto"/>
+              <w:ind w:left="300"/>
+              <w:rPr>
+                <w:rFonts w:ascii="Arial" w:eastAsia="Times New Roman" w:hAnsi="Arial" w:cs="Arial"/>
+                <w:sz w:val="24"/>
+                <w:szCs w:val="24"/>
+                <w:lang w:eastAsia="en-IN"/>
+              </w:rPr>
+            </w:pPr>
+            <w:proofErr w:type="gramStart"/>
+            <w:r>
+              <w:rPr>
+                <w:rFonts w:ascii="Arial" w:eastAsia="Times New Roman" w:hAnsi="Arial" w:cs="Arial"/>
+                <w:b/>
+                <w:bCs/>
+                <w:sz w:val="24"/>
+                <w:szCs w:val="24"/>
+                <w:lang w:eastAsia="en-IN"/>
+              </w:rPr>
+              <w:t>Guava :</w:t>
+            </w:r>
+            <w:proofErr w:type="gramEnd"/>
+            <w:r>
+              <w:rPr>
+                <w:rFonts w:ascii="Arial" w:eastAsia="Times New Roman" w:hAnsi="Arial" w:cs="Arial"/>
+                <w:sz w:val="24"/>
+                <w:szCs w:val="24"/>
+                <w:lang w:eastAsia="en-IN"/>
+              </w:rPr>
+              <w:t xml:space="preserve"> Nashik is also known as the “Kitchen garden” of Mumbai and other </w:t>
+            </w:r>
+            <w:proofErr w:type="spellStart"/>
+            <w:r>
+              <w:rPr>
+                <w:rFonts w:ascii="Arial" w:eastAsia="Times New Roman" w:hAnsi="Arial" w:cs="Arial"/>
+                <w:sz w:val="24"/>
+                <w:szCs w:val="24"/>
+                <w:lang w:eastAsia="en-IN"/>
+              </w:rPr>
+              <w:t>neighboring</w:t>
+            </w:r>
+            <w:proofErr w:type="spellEnd"/>
+            <w:r>
+              <w:rPr>
+                <w:rFonts w:ascii="Arial" w:eastAsia="Times New Roman" w:hAnsi="Arial" w:cs="Arial"/>
+                <w:sz w:val="24"/>
+                <w:szCs w:val="24"/>
+                <w:lang w:eastAsia="en-IN"/>
+              </w:rPr>
+              <w:t xml:space="preserve"> cities. The Guavas (Peru in Marathi) from Nashik are popular for their unique taste. Other fruits like pomegranate, grapes are also good. The vegetables especially the green leafy ones are also very cheap and of fine quality.</w:t>
+            </w:r>
+          </w:p>
+        </w:tc>
+      </w:tr>
+    </w:tbl>
     <w:p>
       <w:pPr>
         <w:pStyle w:val="ListParagraph"/>
@@ -4225,6 +5073,155 @@
     </w:lvl>
   </w:abstractNum>
   <w:abstractNum w:abstractNumId="3" w15:restartNumberingAfterBreak="0">
+    <w:nsid w:val="35B36099"/>
+    <w:multiLevelType w:val="multilevel"/>
+    <w:tmpl w:val="33D49B46"/>
+    <w:lvl w:ilvl="0">
+      <w:start w:val="1"/>
+      <w:numFmt w:val="bullet"/>
+      <w:lvlText w:val=""/>
+      <w:lvlJc w:val="left"/>
+      <w:pPr>
+        <w:tabs>
+          <w:tab w:val="num" w:pos="720"/>
+        </w:tabs>
+        <w:ind w:left="720" w:hanging="360"/>
+      </w:pPr>
+      <w:rPr>
+        <w:rFonts w:ascii="Symbol" w:hAnsi="Symbol" w:hint="default"/>
+        <w:sz w:val="20"/>
+      </w:rPr>
+    </w:lvl>
+    <w:lvl w:ilvl="1" w:tentative="1">
+      <w:start w:val="1"/>
+      <w:numFmt w:val="bullet"/>
+      <w:lvlText w:val="o"/>
+      <w:lvlJc w:val="left"/>
+      <w:pPr>
+        <w:tabs>
+          <w:tab w:val="num" w:pos="1440"/>
+        </w:tabs>
+        <w:ind w:left="1440" w:hanging="360"/>
+      </w:pPr>
+      <w:rPr>
+        <w:rFonts w:ascii="Courier New" w:hAnsi="Courier New" w:hint="default"/>
+        <w:sz w:val="20"/>
+      </w:rPr>
+    </w:lvl>
+    <w:lvl w:ilvl="2" w:tentative="1">
+      <w:start w:val="1"/>
+      <w:numFmt w:val="bullet"/>
+      <w:lvlText w:val=""/>
+      <w:lvlJc w:val="left"/>
+      <w:pPr>
+        <w:tabs>
+          <w:tab w:val="num" w:pos="2160"/>
+        </w:tabs>
+        <w:ind w:left="2160" w:hanging="360"/>
+      </w:pPr>
+      <w:rPr>
+        <w:rFonts w:ascii="Wingdings" w:hAnsi="Wingdings" w:hint="default"/>
+        <w:sz w:val="20"/>
+      </w:rPr>
+    </w:lvl>
+    <w:lvl w:ilvl="3" w:tentative="1">
+      <w:start w:val="1"/>
+      <w:numFmt w:val="bullet"/>
+      <w:lvlText w:val=""/>
+      <w:lvlJc w:val="left"/>
+      <w:pPr>
+        <w:tabs>
+          <w:tab w:val="num" w:pos="2880"/>
+        </w:tabs>
+        <w:ind w:left="2880" w:hanging="360"/>
+      </w:pPr>
+      <w:rPr>
+        <w:rFonts w:ascii="Wingdings" w:hAnsi="Wingdings" w:hint="default"/>
+        <w:sz w:val="20"/>
+      </w:rPr>
+    </w:lvl>
+    <w:lvl w:ilvl="4" w:tentative="1">
+      <w:start w:val="1"/>
+      <w:numFmt w:val="bullet"/>
+      <w:lvlText w:val=""/>
+      <w:lvlJc w:val="left"/>
+      <w:pPr>
+        <w:tabs>
+          <w:tab w:val="num" w:pos="3600"/>
+        </w:tabs>
+        <w:ind w:left="3600" w:hanging="360"/>
+      </w:pPr>
+      <w:rPr>
+        <w:rFonts w:ascii="Wingdings" w:hAnsi="Wingdings" w:hint="default"/>
+        <w:sz w:val="20"/>
+      </w:rPr>
+    </w:lvl>
+    <w:lvl w:ilvl="5" w:tentative="1">
+      <w:start w:val="1"/>
+      <w:numFmt w:val="bullet"/>
+      <w:lvlText w:val=""/>
+      <w:lvlJc w:val="left"/>
+      <w:pPr>
+        <w:tabs>
+          <w:tab w:val="num" w:pos="4320"/>
+        </w:tabs>
+        <w:ind w:left="4320" w:hanging="360"/>
+      </w:pPr>
+      <w:rPr>
+        <w:rFonts w:ascii="Wingdings" w:hAnsi="Wingdings" w:hint="default"/>
+        <w:sz w:val="20"/>
+      </w:rPr>
+    </w:lvl>
+    <w:lvl w:ilvl="6" w:tentative="1">
+      <w:start w:val="1"/>
+      <w:numFmt w:val="bullet"/>
+      <w:lvlText w:val=""/>
+      <w:lvlJc w:val="left"/>
+      <w:pPr>
+        <w:tabs>
+          <w:tab w:val="num" w:pos="5040"/>
+        </w:tabs>
+        <w:ind w:left="5040" w:hanging="360"/>
+      </w:pPr>
+      <w:rPr>
+        <w:rFonts w:ascii="Wingdings" w:hAnsi="Wingdings" w:hint="default"/>
+        <w:sz w:val="20"/>
+      </w:rPr>
+    </w:lvl>
+    <w:lvl w:ilvl="7" w:tentative="1">
+      <w:start w:val="1"/>
+      <w:numFmt w:val="bullet"/>
+      <w:lvlText w:val=""/>
+      <w:lvlJc w:val="left"/>
+      <w:pPr>
+        <w:tabs>
+          <w:tab w:val="num" w:pos="5760"/>
+        </w:tabs>
+        <w:ind w:left="5760" w:hanging="360"/>
+      </w:pPr>
+      <w:rPr>
+        <w:rFonts w:ascii="Wingdings" w:hAnsi="Wingdings" w:hint="default"/>
+        <w:sz w:val="20"/>
+      </w:rPr>
+    </w:lvl>
+    <w:lvl w:ilvl="8" w:tentative="1">
+      <w:start w:val="1"/>
+      <w:numFmt w:val="bullet"/>
+      <w:lvlText w:val=""/>
+      <w:lvlJc w:val="left"/>
+      <w:pPr>
+        <w:tabs>
+          <w:tab w:val="num" w:pos="6480"/>
+        </w:tabs>
+        <w:ind w:left="6480" w:hanging="360"/>
+      </w:pPr>
+      <w:rPr>
+        <w:rFonts w:ascii="Wingdings" w:hAnsi="Wingdings" w:hint="default"/>
+        <w:sz w:val="20"/>
+      </w:rPr>
+    </w:lvl>
+  </w:abstractNum>
+  <w:abstractNum w:abstractNumId="4" w15:restartNumberingAfterBreak="0">
     <w:nsid w:val="4026228F"/>
     <w:multiLevelType w:val="hybridMultilevel"/>
     <w:tmpl w:val="FB8EFB8E"/>
@@ -4337,7 +5334,7 @@
       </w:rPr>
     </w:lvl>
   </w:abstractNum>
-  <w:abstractNum w:abstractNumId="4" w15:restartNumberingAfterBreak="0">
+  <w:abstractNum w:abstractNumId="5" w15:restartNumberingAfterBreak="0">
     <w:nsid w:val="42381BED"/>
     <w:multiLevelType w:val="hybridMultilevel"/>
     <w:tmpl w:val="FB2425CE"/>
@@ -4426,7 +5423,7 @@
       </w:pPr>
     </w:lvl>
   </w:abstractNum>
-  <w:abstractNum w:abstractNumId="5" w15:restartNumberingAfterBreak="0">
+  <w:abstractNum w:abstractNumId="6" w15:restartNumberingAfterBreak="0">
     <w:nsid w:val="531A52D3"/>
     <w:multiLevelType w:val="hybridMultilevel"/>
     <w:tmpl w:val="773A63F0"/>
@@ -4512,7 +5509,7 @@
       </w:pPr>
     </w:lvl>
   </w:abstractNum>
-  <w:abstractNum w:abstractNumId="6" w15:restartNumberingAfterBreak="0">
+  <w:abstractNum w:abstractNumId="7" w15:restartNumberingAfterBreak="0">
     <w:nsid w:val="69F94C05"/>
     <w:multiLevelType w:val="hybridMultilevel"/>
     <w:tmpl w:val="376C76B4"/>
@@ -4625,7 +5622,7 @@
       </w:rPr>
     </w:lvl>
   </w:abstractNum>
-  <w:abstractNum w:abstractNumId="7" w15:restartNumberingAfterBreak="0">
+  <w:abstractNum w:abstractNumId="8" w15:restartNumberingAfterBreak="0">
     <w:nsid w:val="71231366"/>
     <w:multiLevelType w:val="hybridMultilevel"/>
     <w:tmpl w:val="CA5A5578"/>
@@ -4738,7 +5735,7 @@
       </w:rPr>
     </w:lvl>
   </w:abstractNum>
-  <w:abstractNum w:abstractNumId="8" w15:restartNumberingAfterBreak="0">
+  <w:abstractNum w:abstractNumId="9" w15:restartNumberingAfterBreak="0">
     <w:nsid w:val="761A2706"/>
     <w:multiLevelType w:val="hybridMultilevel"/>
     <w:tmpl w:val="86E4830A"/>
@@ -4851,7 +5848,7 @@
       </w:rPr>
     </w:lvl>
   </w:abstractNum>
-  <w:abstractNum w:abstractNumId="9" w15:restartNumberingAfterBreak="0">
+  <w:abstractNum w:abstractNumId="10" w15:restartNumberingAfterBreak="0">
     <w:nsid w:val="7CA922B7"/>
     <w:multiLevelType w:val="hybridMultilevel"/>
     <w:tmpl w:val="231C6218"/>
@@ -4941,31 +5938,34 @@
     <w:abstractNumId w:val="0"/>
   </w:num>
   <w:num w:numId="2">
+    <w:abstractNumId w:val="9"/>
+  </w:num>
+  <w:num w:numId="3">
+    <w:abstractNumId w:val="4"/>
+  </w:num>
+  <w:num w:numId="4">
+    <w:abstractNumId w:val="10"/>
+  </w:num>
+  <w:num w:numId="5">
+    <w:abstractNumId w:val="6"/>
+  </w:num>
+  <w:num w:numId="6">
     <w:abstractNumId w:val="8"/>
   </w:num>
-  <w:num w:numId="3">
-    <w:abstractNumId w:val="3"/>
-  </w:num>
-  <w:num w:numId="4">
-    <w:abstractNumId w:val="9"/>
-  </w:num>
-  <w:num w:numId="5">
+  <w:num w:numId="7">
     <w:abstractNumId w:val="5"/>
-  </w:num>
-  <w:num w:numId="6">
-    <w:abstractNumId w:val="7"/>
-  </w:num>
-  <w:num w:numId="7">
-    <w:abstractNumId w:val="4"/>
   </w:num>
   <w:num w:numId="8">
     <w:abstractNumId w:val="2"/>
   </w:num>
   <w:num w:numId="9">
-    <w:abstractNumId w:val="6"/>
+    <w:abstractNumId w:val="7"/>
   </w:num>
   <w:num w:numId="10">
     <w:abstractNumId w:val="1"/>
+  </w:num>
+  <w:num w:numId="11">
+    <w:abstractNumId w:val="3"/>
   </w:num>
 </w:numbering>
 </file>
@@ -5465,6 +6465,17 @@
       <w:u w:val="single"/>
     </w:rPr>
   </w:style>
+  <w:style w:type="character" w:styleId="Strong">
+    <w:name w:val="Strong"/>
+    <w:basedOn w:val="DefaultParagraphFont"/>
+    <w:uiPriority w:val="22"/>
+    <w:qFormat/>
+    <w:rsid w:val="00675138"/>
+    <w:rPr>
+      <w:b/>
+      <w:bCs/>
+    </w:rPr>
+  </w:style>
 </w:styles>
 </file>
 

</xml_diff>

<commit_message>
culture page designing completed
</commit_message>
<xml_diff>
--- a/assets/images/culture/culture-data.docx
+++ b/assets/images/culture/culture-data.docx
@@ -4046,7 +4046,7 @@
                 <w:numId w:val="11"/>
               </w:numPr>
               <w:spacing w:after="0" w:line="240" w:lineRule="auto"/>
-              <w:ind w:left="300"/>
+              <w:ind w:left="295" w:hanging="357"/>
               <w:rPr>
                 <w:rFonts w:ascii="Arial" w:eastAsia="Times New Roman" w:hAnsi="Arial" w:cs="Arial"/>
                 <w:sz w:val="24"/>
@@ -4205,7 +4205,17 @@
                 <w:szCs w:val="24"/>
                 <w:lang w:eastAsia="en-IN"/>
               </w:rPr>
-              <w:t xml:space="preserve"> Nashik is very famous for its table and wine grapes. The grapes are sure to tickle your taste buds. The black, green, seed and seedless </w:t>
+              <w:t> </w:t>
+            </w:r>
+            <w:bookmarkStart w:id="0" w:name="_GoBack"/>
+            <w:r>
+              <w:rPr>
+                <w:rFonts w:ascii="Arial" w:eastAsia="Times New Roman" w:hAnsi="Arial" w:cs="Arial"/>
+                <w:sz w:val="24"/>
+                <w:szCs w:val="24"/>
+                <w:lang w:eastAsia="en-IN"/>
+              </w:rPr>
+              <w:t xml:space="preserve">Nashik is very famous for its table and wine grapes. The grapes are sure to tickle your taste buds. The black, green, seed and seedless </w:t>
             </w:r>
             <w:proofErr w:type="spellStart"/>
             <w:r>
@@ -4227,6 +4237,7 @@
               </w:rPr>
               <w:t xml:space="preserve"> are all popular. Grapes from the city are exported to Europe, the Middle East, and Asia.</w:t>
             </w:r>
+            <w:bookmarkEnd w:id="0"/>
           </w:p>
           <w:p>
             <w:pPr>
@@ -4396,18 +4407,7 @@
                 <w:szCs w:val="24"/>
                 <w:lang w:eastAsia="en-IN"/>
               </w:rPr>
-              <w:t xml:space="preserve"> etc. You must try some an</w:t>
-            </w:r>
-            <w:bookmarkStart w:id="0" w:name="_GoBack"/>
-            <w:bookmarkEnd w:id="0"/>
-            <w:r>
-              <w:rPr>
-                <w:rFonts w:ascii="Arial" w:eastAsia="Times New Roman" w:hAnsi="Arial" w:cs="Arial"/>
-                <w:sz w:val="24"/>
-                <w:szCs w:val="24"/>
-                <w:lang w:eastAsia="en-IN"/>
-              </w:rPr>
-              <w:t>d to love it.</w:t>
+              <w:t xml:space="preserve"> etc. You must try some and to love it.</w:t>
             </w:r>
           </w:p>
           <w:p>

</xml_diff>